<commit_message>
install and run python figure update
</commit_message>
<xml_diff>
--- a/GHRSST_tutorial/notes_for_instructors/Notes_Intro_01_PythonEcosystem.docx
+++ b/GHRSST_tutorial/notes_for_instructors/Notes_Intro_01_PythonEcosystem.docx
@@ -242,8 +242,690 @@
       </w:r>
     </w:p>
     <w:p/>
+    <w:p>
+      <w:pPr>
+        <w:spacing w:before="153"/>
+        <w:outlineLvl w:val="1"/>
+        <w:rPr>
+          <w:rFonts w:ascii="inherit" w:eastAsia="Times New Roman" w:hAnsi="inherit" w:cs="Times New Roman"/>
+          <w:b/>
+          <w:bCs/>
+          <w:color w:val="000000"/>
+          <w:sz w:val="33"/>
+          <w:szCs w:val="33"/>
+        </w:rPr>
+      </w:pPr>
+      <w:r>
+        <w:rPr>
+          <w:rFonts w:ascii="inherit" w:eastAsia="Times New Roman" w:hAnsi="inherit" w:cs="Times New Roman"/>
+          <w:b/>
+          <w:bCs/>
+          <w:color w:val="000000"/>
+          <w:sz w:val="33"/>
+          <w:szCs w:val="33"/>
+        </w:rPr>
+        <w:t>How to run &amp; interact with </w:t>
+      </w:r>
+      <w:r>
+        <w:rPr>
+          <w:rFonts w:ascii="Courier New" w:eastAsia="Times New Roman" w:hAnsi="Courier New" w:cs="Courier New"/>
+          <w:b/>
+          <w:bCs/>
+          <w:color w:val="000000"/>
+          <w:sz w:val="33"/>
+          <w:szCs w:val="33"/>
+          <w:bdr w:val="none" w:sz="0" w:space="0" w:color="auto" w:frame="1"/>
+          <w:shd w:val="clear" w:color="auto" w:fill="EFF0F1"/>
+        </w:rPr>
+        <w:t>Python</w:t>
+      </w:r>
+    </w:p>
+    <w:p>
+      <w:pPr>
+        <w:spacing w:before="240"/>
+        <w:rPr>
+          <w:rFonts w:ascii="Times New Roman" w:eastAsia="Times New Roman" w:hAnsi="Times New Roman" w:cs="Times New Roman"/>
+          <w:color w:val="000000"/>
+        </w:rPr>
+      </w:pPr>
+      <w:r>
+        <w:rPr>
+          <w:rFonts w:ascii="Times New Roman" w:eastAsia="Times New Roman" w:hAnsi="Times New Roman" w:cs="Times New Roman"/>
+          <w:color w:val="000000"/>
+        </w:rPr>
+        <w:t>There are many ways to do Python:</w:t>
+      </w:r>
+    </w:p>
+    <w:p>
+      <w:pPr>
+        <w:numPr>
+          <w:ilvl w:val="0"/>
+          <w:numId w:val="2"/>
+        </w:numPr>
+        <w:spacing w:before="100" w:beforeAutospacing="1" w:after="100" w:afterAutospacing="1"/>
+        <w:rPr>
+          <w:rFonts w:ascii="Times New Roman" w:eastAsia="Times New Roman" w:hAnsi="Times New Roman" w:cs="Times New Roman"/>
+          <w:color w:val="000000"/>
+        </w:rPr>
+      </w:pPr>
+      <w:r>
+        <w:rPr>
+          <w:rFonts w:ascii="Times New Roman" w:eastAsia="Times New Roman" w:hAnsi="Times New Roman" w:cs="Times New Roman"/>
+          <w:color w:val="000000"/>
+        </w:rPr>
+        <w:lastRenderedPageBreak/>
+        <w:t>Edit in text processor &amp; run in a terminal</w:t>
+      </w:r>
+    </w:p>
+    <w:p>
+      <w:pPr>
+        <w:numPr>
+          <w:ilvl w:val="0"/>
+          <w:numId w:val="2"/>
+        </w:numPr>
+        <w:spacing w:before="100" w:beforeAutospacing="1" w:after="100" w:afterAutospacing="1"/>
+        <w:rPr>
+          <w:rFonts w:ascii="Times New Roman" w:eastAsia="Times New Roman" w:hAnsi="Times New Roman" w:cs="Times New Roman"/>
+          <w:color w:val="000000"/>
+        </w:rPr>
+      </w:pPr>
+      <w:r>
+        <w:rPr>
+          <w:rFonts w:ascii="Times New Roman" w:eastAsia="Times New Roman" w:hAnsi="Times New Roman" w:cs="Times New Roman"/>
+          <w:color w:val="000000"/>
+        </w:rPr>
+        <w:t xml:space="preserve">Use a python interactive terminal to edit files &amp; run - </w:t>
+      </w:r>
+      <w:proofErr w:type="spellStart"/>
+      <w:r>
+        <w:rPr>
+          <w:rFonts w:ascii="Times New Roman" w:eastAsia="Times New Roman" w:hAnsi="Times New Roman" w:cs="Times New Roman"/>
+          <w:color w:val="000000"/>
+        </w:rPr>
+        <w:t>iPython</w:t>
+      </w:r>
+      <w:proofErr w:type="spellEnd"/>
+    </w:p>
+    <w:p>
+      <w:pPr>
+        <w:numPr>
+          <w:ilvl w:val="0"/>
+          <w:numId w:val="2"/>
+        </w:numPr>
+        <w:spacing w:before="100" w:beforeAutospacing="1" w:after="100" w:afterAutospacing="1"/>
+        <w:rPr>
+          <w:rFonts w:ascii="Times New Roman" w:eastAsia="Times New Roman" w:hAnsi="Times New Roman" w:cs="Times New Roman"/>
+          <w:color w:val="000000"/>
+        </w:rPr>
+      </w:pPr>
+      <w:r>
+        <w:rPr>
+          <w:rFonts w:ascii="Times New Roman" w:eastAsia="Times New Roman" w:hAnsi="Times New Roman" w:cs="Times New Roman"/>
+          <w:color w:val="000000"/>
+        </w:rPr>
+        <w:t xml:space="preserve">Use </w:t>
+      </w:r>
+      <w:proofErr w:type="gramStart"/>
+      <w:r>
+        <w:rPr>
+          <w:rFonts w:ascii="Times New Roman" w:eastAsia="Times New Roman" w:hAnsi="Times New Roman" w:cs="Times New Roman"/>
+          <w:color w:val="000000"/>
+        </w:rPr>
+        <w:t>a</w:t>
+      </w:r>
+      <w:proofErr w:type="gramEnd"/>
+      <w:r>
+        <w:rPr>
+          <w:rFonts w:ascii="Times New Roman" w:eastAsia="Times New Roman" w:hAnsi="Times New Roman" w:cs="Times New Roman"/>
+          <w:color w:val="000000"/>
+        </w:rPr>
+        <w:t xml:space="preserve"> IDE program to edit code &amp; run from terminal - PyCharm</w:t>
+      </w:r>
+    </w:p>
+    <w:p>
+      <w:pPr>
+        <w:numPr>
+          <w:ilvl w:val="0"/>
+          <w:numId w:val="2"/>
+        </w:numPr>
+        <w:spacing w:before="100" w:beforeAutospacing="1" w:after="100" w:afterAutospacing="1"/>
+        <w:rPr>
+          <w:rFonts w:ascii="Times New Roman" w:eastAsia="Times New Roman" w:hAnsi="Times New Roman" w:cs="Times New Roman"/>
+          <w:color w:val="000000"/>
+        </w:rPr>
+      </w:pPr>
+      <w:r>
+        <w:rPr>
+          <w:rFonts w:ascii="Times New Roman" w:eastAsia="Times New Roman" w:hAnsi="Times New Roman" w:cs="Times New Roman"/>
+          <w:color w:val="000000"/>
+        </w:rPr>
+        <w:t xml:space="preserve">Use a notebook to edit, run &amp; visualize in the same program (like </w:t>
+      </w:r>
+      <w:proofErr w:type="spellStart"/>
+      <w:r>
+        <w:rPr>
+          <w:rFonts w:ascii="Times New Roman" w:eastAsia="Times New Roman" w:hAnsi="Times New Roman" w:cs="Times New Roman"/>
+          <w:color w:val="000000"/>
+        </w:rPr>
+        <w:t>Matlab</w:t>
+      </w:r>
+      <w:proofErr w:type="spellEnd"/>
+      <w:r>
+        <w:rPr>
+          <w:rFonts w:ascii="Times New Roman" w:eastAsia="Times New Roman" w:hAnsi="Times New Roman" w:cs="Times New Roman"/>
+          <w:color w:val="000000"/>
+        </w:rPr>
+        <w:t xml:space="preserve">) - </w:t>
+      </w:r>
+      <w:proofErr w:type="spellStart"/>
+      <w:r>
+        <w:rPr>
+          <w:rFonts w:ascii="Times New Roman" w:eastAsia="Times New Roman" w:hAnsi="Times New Roman" w:cs="Times New Roman"/>
+          <w:color w:val="000000"/>
+        </w:rPr>
+        <w:t>Jupyter</w:t>
+      </w:r>
+      <w:proofErr w:type="spellEnd"/>
+      <w:r>
+        <w:rPr>
+          <w:rFonts w:ascii="Times New Roman" w:eastAsia="Times New Roman" w:hAnsi="Times New Roman" w:cs="Times New Roman"/>
+          <w:color w:val="000000"/>
+        </w:rPr>
+        <w:t xml:space="preserve"> Notebooks</w:t>
+      </w:r>
+    </w:p>
+    <w:p>
+      <w:pPr>
+        <w:pStyle w:val="Heading2"/>
+        <w:shd w:val="clear" w:color="auto" w:fill="FFFFFF"/>
+        <w:spacing w:before="153" w:beforeAutospacing="0" w:after="0" w:afterAutospacing="0"/>
+        <w:rPr>
+          <w:rFonts w:ascii="Helvetica Neue" w:hAnsi="Helvetica Neue"/>
+          <w:color w:val="000000"/>
+          <w:sz w:val="33"/>
+          <w:szCs w:val="33"/>
+        </w:rPr>
+      </w:pPr>
+      <w:r>
+        <w:rPr>
+          <w:rStyle w:val="HTMLCode"/>
+          <w:color w:val="000000"/>
+          <w:sz w:val="33"/>
+          <w:szCs w:val="33"/>
+          <w:bdr w:val="none" w:sz="0" w:space="0" w:color="auto" w:frame="1"/>
+          <w:shd w:val="clear" w:color="auto" w:fill="EFF0F1"/>
+        </w:rPr>
+        <w:t>Python</w:t>
+      </w:r>
+      <w:r>
+        <w:rPr>
+          <w:rFonts w:ascii="Helvetica Neue" w:hAnsi="Helvetica Neue"/>
+          <w:color w:val="000000"/>
+          <w:sz w:val="33"/>
+          <w:szCs w:val="33"/>
+        </w:rPr>
+        <w:t> Installation</w:t>
+      </w:r>
+      <w:hyperlink r:id="rId5" w:anchor="Python-Installation" w:history="1">
+        <w:r>
+          <w:rPr>
+            <w:rStyle w:val="Hyperlink"/>
+            <w:rFonts w:ascii="Helvetica Neue" w:hAnsi="Helvetica Neue"/>
+            <w:color w:val="337AB7"/>
+            <w:sz w:val="33"/>
+            <w:szCs w:val="33"/>
+          </w:rPr>
+          <w:t>¶</w:t>
+        </w:r>
+      </w:hyperlink>
+    </w:p>
+    <w:p>
+      <w:pPr>
+        <w:pStyle w:val="NormalWeb"/>
+        <w:shd w:val="clear" w:color="auto" w:fill="FFFFFF"/>
+        <w:spacing w:before="240" w:beforeAutospacing="0" w:after="0" w:afterAutospacing="0"/>
+        <w:rPr>
+          <w:rFonts w:ascii="Helvetica Neue" w:hAnsi="Helvetica Neue"/>
+          <w:color w:val="000000"/>
+          <w:sz w:val="21"/>
+          <w:szCs w:val="21"/>
+        </w:rPr>
+      </w:pPr>
+      <w:r>
+        <w:rPr>
+          <w:rFonts w:ascii="Helvetica Neue" w:hAnsi="Helvetica Neue"/>
+          <w:color w:val="000000"/>
+          <w:sz w:val="21"/>
+          <w:szCs w:val="21"/>
+        </w:rPr>
+        <w:t>This depends on how you want to use Python:</w:t>
+      </w:r>
+    </w:p>
+    <w:p>
+      <w:pPr>
+        <w:numPr>
+          <w:ilvl w:val="0"/>
+          <w:numId w:val="3"/>
+        </w:numPr>
+        <w:shd w:val="clear" w:color="auto" w:fill="FFFFFF"/>
+        <w:spacing w:before="100" w:beforeAutospacing="1" w:after="100" w:afterAutospacing="1"/>
+        <w:rPr>
+          <w:rFonts w:ascii="Helvetica Neue" w:hAnsi="Helvetica Neue"/>
+          <w:color w:val="000000"/>
+          <w:sz w:val="21"/>
+          <w:szCs w:val="21"/>
+        </w:rPr>
+      </w:pPr>
+      <w:r>
+        <w:rPr>
+          <w:rFonts w:ascii="Helvetica Neue" w:hAnsi="Helvetica Neue"/>
+          <w:color w:val="000000"/>
+          <w:sz w:val="21"/>
+          <w:szCs w:val="21"/>
+        </w:rPr>
+        <w:t>Install the </w:t>
+      </w:r>
+      <w:r>
+        <w:rPr>
+          <w:rStyle w:val="HTMLCode"/>
+          <w:rFonts w:eastAsiaTheme="minorHAnsi"/>
+          <w:color w:val="000000"/>
+          <w:sz w:val="21"/>
+          <w:szCs w:val="21"/>
+          <w:bdr w:val="none" w:sz="0" w:space="0" w:color="auto" w:frame="1"/>
+          <w:shd w:val="clear" w:color="auto" w:fill="EFF0F1"/>
+        </w:rPr>
+        <w:t>Python</w:t>
+      </w:r>
+      <w:r>
+        <w:rPr>
+          <w:rFonts w:ascii="Helvetica Neue" w:hAnsi="Helvetica Neue"/>
+          <w:color w:val="000000"/>
+          <w:sz w:val="21"/>
+          <w:szCs w:val="21"/>
+        </w:rPr>
+        <w:t> source package if you want to use the terminal</w:t>
+      </w:r>
+    </w:p>
+    <w:p>
+      <w:pPr>
+        <w:pStyle w:val="NormalWeb"/>
+        <w:shd w:val="clear" w:color="auto" w:fill="FFFFFF"/>
+        <w:spacing w:before="240" w:beforeAutospacing="0" w:after="0" w:afterAutospacing="0"/>
+        <w:rPr>
+          <w:rFonts w:ascii="Helvetica Neue" w:hAnsi="Helvetica Neue"/>
+          <w:color w:val="000000"/>
+          <w:sz w:val="21"/>
+          <w:szCs w:val="21"/>
+        </w:rPr>
+      </w:pPr>
+      <w:r>
+        <w:rPr>
+          <w:rFonts w:ascii="Helvetica Neue" w:hAnsi="Helvetica Neue"/>
+          <w:color w:val="000000"/>
+          <w:sz w:val="21"/>
+          <w:szCs w:val="21"/>
+        </w:rPr>
+        <w:br/>
+        <w:t>But if you want more interactive programing you need to install those too. In that case, it is:</w:t>
+      </w:r>
+    </w:p>
+    <w:p>
+      <w:pPr>
+        <w:numPr>
+          <w:ilvl w:val="0"/>
+          <w:numId w:val="4"/>
+        </w:numPr>
+        <w:shd w:val="clear" w:color="auto" w:fill="FFFFFF"/>
+        <w:spacing w:before="100" w:beforeAutospacing="1" w:after="100" w:afterAutospacing="1"/>
+        <w:rPr>
+          <w:rFonts w:ascii="Helvetica Neue" w:hAnsi="Helvetica Neue"/>
+          <w:color w:val="000000"/>
+          <w:sz w:val="21"/>
+          <w:szCs w:val="21"/>
+        </w:rPr>
+      </w:pPr>
+      <w:r>
+        <w:rPr>
+          <w:rFonts w:ascii="Helvetica Neue" w:hAnsi="Helvetica Neue"/>
+          <w:color w:val="000000"/>
+          <w:sz w:val="21"/>
+          <w:szCs w:val="21"/>
+        </w:rPr>
+        <w:t xml:space="preserve">Install python &amp; then the </w:t>
+      </w:r>
+      <w:proofErr w:type="spellStart"/>
+      <w:r>
+        <w:rPr>
+          <w:rFonts w:ascii="Helvetica Neue" w:hAnsi="Helvetica Neue"/>
+          <w:color w:val="000000"/>
+          <w:sz w:val="21"/>
+          <w:szCs w:val="21"/>
+        </w:rPr>
+        <w:t>iteractive</w:t>
+      </w:r>
+      <w:proofErr w:type="spellEnd"/>
+      <w:r>
+        <w:rPr>
+          <w:rFonts w:ascii="Helvetica Neue" w:hAnsi="Helvetica Neue"/>
+          <w:color w:val="000000"/>
+          <w:sz w:val="21"/>
+          <w:szCs w:val="21"/>
+        </w:rPr>
+        <w:t xml:space="preserve"> tool as indicated on the package</w:t>
+      </w:r>
+    </w:p>
+    <w:p>
+      <w:pPr>
+        <w:numPr>
+          <w:ilvl w:val="0"/>
+          <w:numId w:val="4"/>
+        </w:numPr>
+        <w:shd w:val="clear" w:color="auto" w:fill="FFFFFF"/>
+        <w:spacing w:before="100" w:beforeAutospacing="1" w:after="100" w:afterAutospacing="1"/>
+        <w:rPr>
+          <w:rFonts w:ascii="Helvetica Neue" w:hAnsi="Helvetica Neue"/>
+          <w:color w:val="000000"/>
+          <w:sz w:val="21"/>
+          <w:szCs w:val="21"/>
+        </w:rPr>
+      </w:pPr>
+      <w:r>
+        <w:rPr>
+          <w:rFonts w:ascii="Helvetica Neue" w:hAnsi="Helvetica Neue"/>
+          <w:color w:val="000000"/>
+          <w:sz w:val="21"/>
+          <w:szCs w:val="21"/>
+        </w:rPr>
+        <w:t xml:space="preserve">Use </w:t>
+      </w:r>
+      <w:proofErr w:type="spellStart"/>
+      <w:r>
+        <w:rPr>
+          <w:rFonts w:ascii="Helvetica Neue" w:hAnsi="Helvetica Neue"/>
+          <w:color w:val="000000"/>
+          <w:sz w:val="21"/>
+          <w:szCs w:val="21"/>
+        </w:rPr>
+        <w:t>Conda</w:t>
+      </w:r>
+      <w:proofErr w:type="spellEnd"/>
+      <w:r>
+        <w:rPr>
+          <w:rFonts w:ascii="Helvetica Neue" w:hAnsi="Helvetica Neue"/>
+          <w:color w:val="000000"/>
+          <w:sz w:val="21"/>
+          <w:szCs w:val="21"/>
+        </w:rPr>
+        <w:t>: a system that manage your packages &amp; dependencies</w:t>
+      </w:r>
+    </w:p>
+    <w:p>
+      <w:pPr>
+        <w:numPr>
+          <w:ilvl w:val="1"/>
+          <w:numId w:val="4"/>
+        </w:numPr>
+        <w:shd w:val="clear" w:color="auto" w:fill="FFFFFF"/>
+        <w:spacing w:before="100" w:beforeAutospacing="1" w:after="100" w:afterAutospacing="1"/>
+        <w:rPr>
+          <w:rFonts w:ascii="Helvetica Neue" w:hAnsi="Helvetica Neue"/>
+          <w:color w:val="000000"/>
+          <w:sz w:val="21"/>
+          <w:szCs w:val="21"/>
+        </w:rPr>
+      </w:pPr>
+      <w:proofErr w:type="spellStart"/>
+      <w:r>
+        <w:rPr>
+          <w:rFonts w:ascii="Helvetica Neue" w:hAnsi="Helvetica Neue"/>
+          <w:color w:val="000000"/>
+          <w:sz w:val="21"/>
+          <w:szCs w:val="21"/>
+        </w:rPr>
+        <w:t>Miniconda</w:t>
+      </w:r>
+      <w:proofErr w:type="spellEnd"/>
+      <w:r>
+        <w:rPr>
+          <w:rFonts w:ascii="Helvetica Neue" w:hAnsi="Helvetica Neue"/>
+          <w:color w:val="000000"/>
+          <w:sz w:val="21"/>
+          <w:szCs w:val="21"/>
+        </w:rPr>
+        <w:t xml:space="preserve"> install </w:t>
+      </w:r>
+      <w:proofErr w:type="spellStart"/>
+      <w:r>
+        <w:rPr>
+          <w:rFonts w:ascii="Helvetica Neue" w:hAnsi="Helvetica Neue"/>
+          <w:color w:val="000000"/>
+          <w:sz w:val="21"/>
+          <w:szCs w:val="21"/>
+        </w:rPr>
+        <w:t>conda</w:t>
+      </w:r>
+      <w:proofErr w:type="spellEnd"/>
+      <w:r>
+        <w:rPr>
+          <w:rFonts w:ascii="Helvetica Neue" w:hAnsi="Helvetica Neue"/>
+          <w:color w:val="000000"/>
+          <w:sz w:val="21"/>
+          <w:szCs w:val="21"/>
+        </w:rPr>
+        <w:t xml:space="preserve"> and its basic dependencies (it will install Python)</w:t>
+      </w:r>
+    </w:p>
+    <w:p>
+      <w:pPr>
+        <w:numPr>
+          <w:ilvl w:val="1"/>
+          <w:numId w:val="4"/>
+        </w:numPr>
+        <w:shd w:val="clear" w:color="auto" w:fill="FFFFFF"/>
+        <w:spacing w:before="100" w:beforeAutospacing="1" w:after="100" w:afterAutospacing="1"/>
+        <w:rPr>
+          <w:rFonts w:ascii="Helvetica Neue" w:hAnsi="Helvetica Neue"/>
+          <w:color w:val="000000"/>
+          <w:sz w:val="21"/>
+          <w:szCs w:val="21"/>
+        </w:rPr>
+      </w:pPr>
+      <w:r>
+        <w:rPr>
+          <w:rFonts w:ascii="Helvetica Neue" w:hAnsi="Helvetica Neue"/>
+          <w:color w:val="000000"/>
+          <w:sz w:val="21"/>
+          <w:szCs w:val="21"/>
+        </w:rPr>
+        <w:t>Anaconda install a suite of tools and packages to work with Python</w:t>
+      </w:r>
+    </w:p>
+    <w:p>
+      <w:pPr>
+        <w:spacing w:before="153"/>
+        <w:outlineLvl w:val="1"/>
+        <w:rPr>
+          <w:rFonts w:ascii="inherit" w:eastAsia="Times New Roman" w:hAnsi="inherit" w:cs="Times New Roman"/>
+          <w:b/>
+          <w:bCs/>
+          <w:color w:val="000000"/>
+          <w:sz w:val="33"/>
+          <w:szCs w:val="33"/>
+        </w:rPr>
+      </w:pPr>
+      <w:bookmarkStart w:id="0" w:name="_GoBack"/>
+      <w:bookmarkEnd w:id="0"/>
+      <w:r>
+        <w:rPr>
+          <w:rFonts w:ascii="inherit" w:eastAsia="Times New Roman" w:hAnsi="inherit" w:cs="Times New Roman"/>
+          <w:b/>
+          <w:bCs/>
+          <w:color w:val="000000"/>
+          <w:sz w:val="33"/>
+          <w:szCs w:val="33"/>
+        </w:rPr>
+        <w:t>How to install </w:t>
+      </w:r>
+      <w:proofErr w:type="spellStart"/>
+      <w:r>
+        <w:rPr>
+          <w:rFonts w:ascii="Courier New" w:eastAsia="Times New Roman" w:hAnsi="Courier New" w:cs="Courier New"/>
+          <w:b/>
+          <w:bCs/>
+          <w:color w:val="000000"/>
+          <w:sz w:val="33"/>
+          <w:szCs w:val="33"/>
+          <w:bdr w:val="none" w:sz="0" w:space="0" w:color="auto" w:frame="1"/>
+          <w:shd w:val="clear" w:color="auto" w:fill="EFF0F1"/>
+        </w:rPr>
+        <w:t>Jupyter</w:t>
+      </w:r>
+      <w:proofErr w:type="spellEnd"/>
+      <w:r>
+        <w:rPr>
+          <w:rFonts w:ascii="Courier New" w:eastAsia="Times New Roman" w:hAnsi="Courier New" w:cs="Courier New"/>
+          <w:b/>
+          <w:bCs/>
+          <w:color w:val="000000"/>
+          <w:sz w:val="33"/>
+          <w:szCs w:val="33"/>
+          <w:bdr w:val="none" w:sz="0" w:space="0" w:color="auto" w:frame="1"/>
+          <w:shd w:val="clear" w:color="auto" w:fill="EFF0F1"/>
+        </w:rPr>
+        <w:t xml:space="preserve"> Notebooks</w:t>
+      </w:r>
+    </w:p>
+    <w:p>
+      <w:pPr>
+        <w:pStyle w:val="ListParagraph"/>
+        <w:numPr>
+          <w:ilvl w:val="0"/>
+          <w:numId w:val="4"/>
+        </w:numPr>
+        <w:spacing w:before="240"/>
+        <w:rPr>
+          <w:rFonts w:ascii="Times New Roman" w:eastAsia="Times New Roman" w:hAnsi="Times New Roman" w:cs="Times New Roman"/>
+          <w:color w:val="000000"/>
+        </w:rPr>
+      </w:pPr>
+      <w:r>
+        <w:rPr>
+          <w:rFonts w:ascii="Times New Roman" w:eastAsia="Times New Roman" w:hAnsi="Times New Roman" w:cs="Times New Roman"/>
+          <w:color w:val="000000"/>
+        </w:rPr>
+        <w:t xml:space="preserve">If you install </w:t>
+      </w:r>
+      <w:proofErr w:type="spellStart"/>
+      <w:r>
+        <w:rPr>
+          <w:rFonts w:ascii="Times New Roman" w:eastAsia="Times New Roman" w:hAnsi="Times New Roman" w:cs="Times New Roman"/>
+          <w:color w:val="000000"/>
+        </w:rPr>
+        <w:t>miniconda</w:t>
+      </w:r>
+      <w:proofErr w:type="spellEnd"/>
+      <w:r>
+        <w:rPr>
+          <w:rFonts w:ascii="Times New Roman" w:eastAsia="Times New Roman" w:hAnsi="Times New Roman" w:cs="Times New Roman"/>
+          <w:color w:val="000000"/>
+        </w:rPr>
+        <w:t xml:space="preserve">, you'll need to install </w:t>
+      </w:r>
+      <w:proofErr w:type="spellStart"/>
+      <w:r>
+        <w:rPr>
+          <w:rFonts w:ascii="Times New Roman" w:eastAsia="Times New Roman" w:hAnsi="Times New Roman" w:cs="Times New Roman"/>
+          <w:color w:val="000000"/>
+        </w:rPr>
+        <w:t>Jupyter</w:t>
+      </w:r>
+      <w:proofErr w:type="spellEnd"/>
+      <w:r>
+        <w:rPr>
+          <w:rFonts w:ascii="Times New Roman" w:eastAsia="Times New Roman" w:hAnsi="Times New Roman" w:cs="Times New Roman"/>
+          <w:color w:val="000000"/>
+        </w:rPr>
+        <w:t xml:space="preserve">. In a terminal, run: </w:t>
+      </w:r>
+      <w:proofErr w:type="spellStart"/>
+      <w:r>
+        <w:rPr>
+          <w:rFonts w:ascii="Times New Roman" w:eastAsia="Times New Roman" w:hAnsi="Times New Roman" w:cs="Times New Roman"/>
+          <w:color w:val="000000"/>
+        </w:rPr>
+        <w:t>conda</w:t>
+      </w:r>
+      <w:proofErr w:type="spellEnd"/>
+      <w:r>
+        <w:rPr>
+          <w:rFonts w:ascii="Times New Roman" w:eastAsia="Times New Roman" w:hAnsi="Times New Roman" w:cs="Times New Roman"/>
+          <w:color w:val="000000"/>
+        </w:rPr>
+        <w:t xml:space="preserve"> install </w:t>
+      </w:r>
+      <w:proofErr w:type="spellStart"/>
+      <w:r>
+        <w:rPr>
+          <w:rFonts w:ascii="Times New Roman" w:eastAsia="Times New Roman" w:hAnsi="Times New Roman" w:cs="Times New Roman"/>
+          <w:color w:val="000000"/>
+        </w:rPr>
+        <w:t>jupyter</w:t>
+      </w:r>
+      <w:proofErr w:type="spellEnd"/>
+      <w:r>
+        <w:rPr>
+          <w:rFonts w:ascii="Times New Roman" w:eastAsia="Times New Roman" w:hAnsi="Times New Roman" w:cs="Times New Roman"/>
+          <w:color w:val="000000"/>
+        </w:rPr>
+        <w:t> </w:t>
+      </w:r>
+      <w:r>
+        <w:rPr>
+          <w:rFonts w:ascii="Times New Roman" w:eastAsia="Times New Roman" w:hAnsi="Times New Roman" w:cs="Times New Roman"/>
+          <w:color w:val="000000"/>
+        </w:rPr>
+        <w:br/>
+        <w:t xml:space="preserve">if you install anaconda, you already have it installed, just launch Anaconda &amp; click on </w:t>
+      </w:r>
+      <w:proofErr w:type="spellStart"/>
+      <w:r>
+        <w:rPr>
+          <w:rFonts w:ascii="Times New Roman" w:eastAsia="Times New Roman" w:hAnsi="Times New Roman" w:cs="Times New Roman"/>
+          <w:color w:val="000000"/>
+        </w:rPr>
+        <w:t>Jupyter</w:t>
+      </w:r>
+      <w:proofErr w:type="spellEnd"/>
+      <w:r>
+        <w:rPr>
+          <w:rFonts w:ascii="Times New Roman" w:eastAsia="Times New Roman" w:hAnsi="Times New Roman" w:cs="Times New Roman"/>
+          <w:color w:val="000000"/>
+        </w:rPr>
+        <w:t xml:space="preserve"> Notebooks</w:t>
+      </w:r>
+    </w:p>
+    <w:p>
+      <w:pPr>
+        <w:pStyle w:val="ListParagraph"/>
+        <w:numPr>
+          <w:ilvl w:val="0"/>
+          <w:numId w:val="4"/>
+        </w:numPr>
+        <w:shd w:val="clear" w:color="auto" w:fill="EEEEEE"/>
+        <w:textAlignment w:val="bottom"/>
+        <w:rPr>
+          <w:rFonts w:ascii="Helvetica Neue" w:eastAsia="Times New Roman" w:hAnsi="Helvetica Neue" w:cs="Times New Roman"/>
+          <w:color w:val="000000"/>
+          <w:sz w:val="18"/>
+          <w:szCs w:val="18"/>
+        </w:rPr>
+      </w:pPr>
+    </w:p>
     <w:p/>
     <w:p/>
+    <w:p/>
+    <w:p/>
     <w:p>
       <w:r>
         <w:t>Now, before we start with python proper, a word about finding help.</w:t>
@@ -256,7 +938,6 @@
     </w:p>
     <w:p>
       <w:r>
-        <w:lastRenderedPageBreak/>
         <w:t xml:space="preserve">Google will send you to the reference, some tutorials, or stack overflow </w:t>
       </w:r>
       <w:proofErr w:type="spellStart"/>
@@ -307,8 +988,6 @@
       <w:r>
         <w:t xml:space="preserve"> binders are loaded, let’s begin!</w:t>
       </w:r>
-      <w:bookmarkStart w:id="0" w:name="_GoBack"/>
-      <w:bookmarkEnd w:id="0"/>
     </w:p>
     <w:sectPr>
       <w:pgSz w:w="12240" w:h="15840"/>
@@ -323,6 +1002,155 @@
 <file path=word/numbering.xml><?xml version="1.0" encoding="utf-8"?>
 <w:numbering xmlns:wpc="http://schemas.microsoft.com/office/word/2010/wordprocessingCanvas" xmlns:cx="http://schemas.microsoft.com/office/drawing/2014/chartex" xmlns:cx1="http://schemas.microsoft.com/office/drawing/2015/9/8/chartex" xmlns:cx2="http://schemas.microsoft.com/office/drawing/2015/10/21/chartex" xmlns:cx3="http://schemas.microsoft.com/office/drawing/2016/5/9/chartex" xmlns:cx4="http://schemas.microsoft.com/office/drawing/2016/5/10/chartex" xmlns:cx5="http://schemas.microsoft.com/office/drawing/2016/5/11/chartex" xmlns:cx6="http://schemas.microsoft.com/office/drawing/2016/5/12/chartex" xmlns:cx7="http://schemas.microsoft.com/office/drawing/2016/5/13/chartex" xmlns:cx8="http://schemas.microsoft.com/office/drawing/2016/5/14/chartex" xmlns:mc="http://schemas.openxmlformats.org/markup-compatibility/2006" xmlns:aink="http://schemas.microsoft.com/office/drawing/2016/ink" xmlns:am3d="http://schemas.microsoft.com/office/drawing/2017/model3d" xmlns:o="urn:schemas-microsoft-com:office:office" xmlns:r="http://schemas.openxmlformats.org/officeDocument/2006/relationships" xmlns:m="http://schemas.openxmlformats.org/officeDocument/2006/math" xmlns:v="urn:schemas-microsoft-com:vml" xmlns:wp14="http://schemas.microsoft.com/office/word/2010/wordprocessingDrawing" xmlns:wp="http://schemas.openxmlformats.org/drawingml/2006/wordprocessingDrawing" xmlns:w10="urn:schemas-microsoft-com:office:word" xmlns:w="http://schemas.openxmlformats.org/wordprocessingml/2006/main" xmlns:w14="http://schemas.microsoft.com/office/word/2010/wordml" xmlns:w15="http://schemas.microsoft.com/office/word/2012/wordml" xmlns:w16cid="http://schemas.microsoft.com/office/word/2016/wordml/cid" xmlns:w16se="http://schemas.microsoft.com/office/word/2015/wordml/symex" xmlns:wpg="http://schemas.microsoft.com/office/word/2010/wordprocessingGroup" xmlns:wpi="http://schemas.microsoft.com/office/word/2010/wordprocessingInk" xmlns:wne="http://schemas.microsoft.com/office/word/2006/wordml" xmlns:wps="http://schemas.microsoft.com/office/word/2010/wordprocessingShape" mc:Ignorable="w14 w15 w16se w16cid wp14">
   <w:abstractNum w:abstractNumId="0" w15:restartNumberingAfterBreak="0">
+    <w:nsid w:val="04880372"/>
+    <w:multiLevelType w:val="multilevel"/>
+    <w:tmpl w:val="B42A2F28"/>
+    <w:lvl w:ilvl="0">
+      <w:start w:val="1"/>
+      <w:numFmt w:val="bullet"/>
+      <w:lvlText w:val=""/>
+      <w:lvlJc w:val="left"/>
+      <w:pPr>
+        <w:tabs>
+          <w:tab w:val="num" w:pos="720"/>
+        </w:tabs>
+        <w:ind w:left="720" w:hanging="360"/>
+      </w:pPr>
+      <w:rPr>
+        <w:rFonts w:ascii="Symbol" w:hAnsi="Symbol" w:hint="default"/>
+        <w:sz w:val="20"/>
+      </w:rPr>
+    </w:lvl>
+    <w:lvl w:ilvl="1" w:tentative="1">
+      <w:start w:val="1"/>
+      <w:numFmt w:val="bullet"/>
+      <w:lvlText w:val=""/>
+      <w:lvlJc w:val="left"/>
+      <w:pPr>
+        <w:tabs>
+          <w:tab w:val="num" w:pos="1440"/>
+        </w:tabs>
+        <w:ind w:left="1440" w:hanging="360"/>
+      </w:pPr>
+      <w:rPr>
+        <w:rFonts w:ascii="Symbol" w:hAnsi="Symbol" w:hint="default"/>
+        <w:sz w:val="20"/>
+      </w:rPr>
+    </w:lvl>
+    <w:lvl w:ilvl="2" w:tentative="1">
+      <w:start w:val="1"/>
+      <w:numFmt w:val="bullet"/>
+      <w:lvlText w:val=""/>
+      <w:lvlJc w:val="left"/>
+      <w:pPr>
+        <w:tabs>
+          <w:tab w:val="num" w:pos="2160"/>
+        </w:tabs>
+        <w:ind w:left="2160" w:hanging="360"/>
+      </w:pPr>
+      <w:rPr>
+        <w:rFonts w:ascii="Symbol" w:hAnsi="Symbol" w:hint="default"/>
+        <w:sz w:val="20"/>
+      </w:rPr>
+    </w:lvl>
+    <w:lvl w:ilvl="3" w:tentative="1">
+      <w:start w:val="1"/>
+      <w:numFmt w:val="bullet"/>
+      <w:lvlText w:val=""/>
+      <w:lvlJc w:val="left"/>
+      <w:pPr>
+        <w:tabs>
+          <w:tab w:val="num" w:pos="2880"/>
+        </w:tabs>
+        <w:ind w:left="2880" w:hanging="360"/>
+      </w:pPr>
+      <w:rPr>
+        <w:rFonts w:ascii="Symbol" w:hAnsi="Symbol" w:hint="default"/>
+        <w:sz w:val="20"/>
+      </w:rPr>
+    </w:lvl>
+    <w:lvl w:ilvl="4" w:tentative="1">
+      <w:start w:val="1"/>
+      <w:numFmt w:val="bullet"/>
+      <w:lvlText w:val=""/>
+      <w:lvlJc w:val="left"/>
+      <w:pPr>
+        <w:tabs>
+          <w:tab w:val="num" w:pos="3600"/>
+        </w:tabs>
+        <w:ind w:left="3600" w:hanging="360"/>
+      </w:pPr>
+      <w:rPr>
+        <w:rFonts w:ascii="Symbol" w:hAnsi="Symbol" w:hint="default"/>
+        <w:sz w:val="20"/>
+      </w:rPr>
+    </w:lvl>
+    <w:lvl w:ilvl="5" w:tentative="1">
+      <w:start w:val="1"/>
+      <w:numFmt w:val="bullet"/>
+      <w:lvlText w:val=""/>
+      <w:lvlJc w:val="left"/>
+      <w:pPr>
+        <w:tabs>
+          <w:tab w:val="num" w:pos="4320"/>
+        </w:tabs>
+        <w:ind w:left="4320" w:hanging="360"/>
+      </w:pPr>
+      <w:rPr>
+        <w:rFonts w:ascii="Symbol" w:hAnsi="Symbol" w:hint="default"/>
+        <w:sz w:val="20"/>
+      </w:rPr>
+    </w:lvl>
+    <w:lvl w:ilvl="6" w:tentative="1">
+      <w:start w:val="1"/>
+      <w:numFmt w:val="bullet"/>
+      <w:lvlText w:val=""/>
+      <w:lvlJc w:val="left"/>
+      <w:pPr>
+        <w:tabs>
+          <w:tab w:val="num" w:pos="5040"/>
+        </w:tabs>
+        <w:ind w:left="5040" w:hanging="360"/>
+      </w:pPr>
+      <w:rPr>
+        <w:rFonts w:ascii="Symbol" w:hAnsi="Symbol" w:hint="default"/>
+        <w:sz w:val="20"/>
+      </w:rPr>
+    </w:lvl>
+    <w:lvl w:ilvl="7" w:tentative="1">
+      <w:start w:val="1"/>
+      <w:numFmt w:val="bullet"/>
+      <w:lvlText w:val=""/>
+      <w:lvlJc w:val="left"/>
+      <w:pPr>
+        <w:tabs>
+          <w:tab w:val="num" w:pos="5760"/>
+        </w:tabs>
+        <w:ind w:left="5760" w:hanging="360"/>
+      </w:pPr>
+      <w:rPr>
+        <w:rFonts w:ascii="Symbol" w:hAnsi="Symbol" w:hint="default"/>
+        <w:sz w:val="20"/>
+      </w:rPr>
+    </w:lvl>
+    <w:lvl w:ilvl="8" w:tentative="1">
+      <w:start w:val="1"/>
+      <w:numFmt w:val="bullet"/>
+      <w:lvlText w:val=""/>
+      <w:lvlJc w:val="left"/>
+      <w:pPr>
+        <w:tabs>
+          <w:tab w:val="num" w:pos="6480"/>
+        </w:tabs>
+        <w:ind w:left="6480" w:hanging="360"/>
+      </w:pPr>
+      <w:rPr>
+        <w:rFonts w:ascii="Symbol" w:hAnsi="Symbol" w:hint="default"/>
+        <w:sz w:val="20"/>
+      </w:rPr>
+    </w:lvl>
+  </w:abstractNum>
+  <w:abstractNum w:abstractNumId="1" w15:restartNumberingAfterBreak="0">
     <w:nsid w:val="30D050AF"/>
     <w:multiLevelType w:val="hybridMultilevel"/>
     <w:tmpl w:val="FFFACE60"/>
@@ -435,8 +1263,315 @@
       </w:rPr>
     </w:lvl>
   </w:abstractNum>
+  <w:abstractNum w:abstractNumId="2" w15:restartNumberingAfterBreak="0">
+    <w:nsid w:val="3F340108"/>
+    <w:multiLevelType w:val="multilevel"/>
+    <w:tmpl w:val="7566406E"/>
+    <w:lvl w:ilvl="0">
+      <w:start w:val="1"/>
+      <w:numFmt w:val="bullet"/>
+      <w:lvlText w:val=""/>
+      <w:lvlJc w:val="left"/>
+      <w:pPr>
+        <w:tabs>
+          <w:tab w:val="num" w:pos="720"/>
+        </w:tabs>
+        <w:ind w:left="720" w:hanging="360"/>
+      </w:pPr>
+      <w:rPr>
+        <w:rFonts w:ascii="Symbol" w:hAnsi="Symbol" w:hint="default"/>
+        <w:sz w:val="20"/>
+      </w:rPr>
+    </w:lvl>
+    <w:lvl w:ilvl="1" w:tentative="1">
+      <w:start w:val="1"/>
+      <w:numFmt w:val="bullet"/>
+      <w:lvlText w:val=""/>
+      <w:lvlJc w:val="left"/>
+      <w:pPr>
+        <w:tabs>
+          <w:tab w:val="num" w:pos="1440"/>
+        </w:tabs>
+        <w:ind w:left="1440" w:hanging="360"/>
+      </w:pPr>
+      <w:rPr>
+        <w:rFonts w:ascii="Symbol" w:hAnsi="Symbol" w:hint="default"/>
+        <w:sz w:val="20"/>
+      </w:rPr>
+    </w:lvl>
+    <w:lvl w:ilvl="2" w:tentative="1">
+      <w:start w:val="1"/>
+      <w:numFmt w:val="bullet"/>
+      <w:lvlText w:val=""/>
+      <w:lvlJc w:val="left"/>
+      <w:pPr>
+        <w:tabs>
+          <w:tab w:val="num" w:pos="2160"/>
+        </w:tabs>
+        <w:ind w:left="2160" w:hanging="360"/>
+      </w:pPr>
+      <w:rPr>
+        <w:rFonts w:ascii="Symbol" w:hAnsi="Symbol" w:hint="default"/>
+        <w:sz w:val="20"/>
+      </w:rPr>
+    </w:lvl>
+    <w:lvl w:ilvl="3" w:tentative="1">
+      <w:start w:val="1"/>
+      <w:numFmt w:val="bullet"/>
+      <w:lvlText w:val=""/>
+      <w:lvlJc w:val="left"/>
+      <w:pPr>
+        <w:tabs>
+          <w:tab w:val="num" w:pos="2880"/>
+        </w:tabs>
+        <w:ind w:left="2880" w:hanging="360"/>
+      </w:pPr>
+      <w:rPr>
+        <w:rFonts w:ascii="Symbol" w:hAnsi="Symbol" w:hint="default"/>
+        <w:sz w:val="20"/>
+      </w:rPr>
+    </w:lvl>
+    <w:lvl w:ilvl="4" w:tentative="1">
+      <w:start w:val="1"/>
+      <w:numFmt w:val="bullet"/>
+      <w:lvlText w:val=""/>
+      <w:lvlJc w:val="left"/>
+      <w:pPr>
+        <w:tabs>
+          <w:tab w:val="num" w:pos="3600"/>
+        </w:tabs>
+        <w:ind w:left="3600" w:hanging="360"/>
+      </w:pPr>
+      <w:rPr>
+        <w:rFonts w:ascii="Symbol" w:hAnsi="Symbol" w:hint="default"/>
+        <w:sz w:val="20"/>
+      </w:rPr>
+    </w:lvl>
+    <w:lvl w:ilvl="5" w:tentative="1">
+      <w:start w:val="1"/>
+      <w:numFmt w:val="bullet"/>
+      <w:lvlText w:val=""/>
+      <w:lvlJc w:val="left"/>
+      <w:pPr>
+        <w:tabs>
+          <w:tab w:val="num" w:pos="4320"/>
+        </w:tabs>
+        <w:ind w:left="4320" w:hanging="360"/>
+      </w:pPr>
+      <w:rPr>
+        <w:rFonts w:ascii="Symbol" w:hAnsi="Symbol" w:hint="default"/>
+        <w:sz w:val="20"/>
+      </w:rPr>
+    </w:lvl>
+    <w:lvl w:ilvl="6" w:tentative="1">
+      <w:start w:val="1"/>
+      <w:numFmt w:val="bullet"/>
+      <w:lvlText w:val=""/>
+      <w:lvlJc w:val="left"/>
+      <w:pPr>
+        <w:tabs>
+          <w:tab w:val="num" w:pos="5040"/>
+        </w:tabs>
+        <w:ind w:left="5040" w:hanging="360"/>
+      </w:pPr>
+      <w:rPr>
+        <w:rFonts w:ascii="Symbol" w:hAnsi="Symbol" w:hint="default"/>
+        <w:sz w:val="20"/>
+      </w:rPr>
+    </w:lvl>
+    <w:lvl w:ilvl="7" w:tentative="1">
+      <w:start w:val="1"/>
+      <w:numFmt w:val="bullet"/>
+      <w:lvlText w:val=""/>
+      <w:lvlJc w:val="left"/>
+      <w:pPr>
+        <w:tabs>
+          <w:tab w:val="num" w:pos="5760"/>
+        </w:tabs>
+        <w:ind w:left="5760" w:hanging="360"/>
+      </w:pPr>
+      <w:rPr>
+        <w:rFonts w:ascii="Symbol" w:hAnsi="Symbol" w:hint="default"/>
+        <w:sz w:val="20"/>
+      </w:rPr>
+    </w:lvl>
+    <w:lvl w:ilvl="8" w:tentative="1">
+      <w:start w:val="1"/>
+      <w:numFmt w:val="bullet"/>
+      <w:lvlText w:val=""/>
+      <w:lvlJc w:val="left"/>
+      <w:pPr>
+        <w:tabs>
+          <w:tab w:val="num" w:pos="6480"/>
+        </w:tabs>
+        <w:ind w:left="6480" w:hanging="360"/>
+      </w:pPr>
+      <w:rPr>
+        <w:rFonts w:ascii="Symbol" w:hAnsi="Symbol" w:hint="default"/>
+        <w:sz w:val="20"/>
+      </w:rPr>
+    </w:lvl>
+  </w:abstractNum>
+  <w:abstractNum w:abstractNumId="3" w15:restartNumberingAfterBreak="0">
+    <w:nsid w:val="3FF9654D"/>
+    <w:multiLevelType w:val="multilevel"/>
+    <w:tmpl w:val="0B086B56"/>
+    <w:lvl w:ilvl="0">
+      <w:start w:val="1"/>
+      <w:numFmt w:val="bullet"/>
+      <w:lvlText w:val=""/>
+      <w:lvlJc w:val="left"/>
+      <w:pPr>
+        <w:tabs>
+          <w:tab w:val="num" w:pos="720"/>
+        </w:tabs>
+        <w:ind w:left="720" w:hanging="360"/>
+      </w:pPr>
+      <w:rPr>
+        <w:rFonts w:ascii="Symbol" w:hAnsi="Symbol" w:hint="default"/>
+        <w:sz w:val="20"/>
+      </w:rPr>
+    </w:lvl>
+    <w:lvl w:ilvl="1">
+      <w:start w:val="1"/>
+      <w:numFmt w:val="bullet"/>
+      <w:lvlText w:val=""/>
+      <w:lvlJc w:val="left"/>
+      <w:pPr>
+        <w:tabs>
+          <w:tab w:val="num" w:pos="1440"/>
+        </w:tabs>
+        <w:ind w:left="1440" w:hanging="360"/>
+      </w:pPr>
+      <w:rPr>
+        <w:rFonts w:ascii="Wingdings" w:hAnsi="Wingdings" w:hint="default"/>
+        <w:sz w:val="20"/>
+      </w:rPr>
+    </w:lvl>
+    <w:lvl w:ilvl="2" w:tentative="1">
+      <w:start w:val="1"/>
+      <w:numFmt w:val="bullet"/>
+      <w:lvlText w:val=""/>
+      <w:lvlJc w:val="left"/>
+      <w:pPr>
+        <w:tabs>
+          <w:tab w:val="num" w:pos="2160"/>
+        </w:tabs>
+        <w:ind w:left="2160" w:hanging="360"/>
+      </w:pPr>
+      <w:rPr>
+        <w:rFonts w:ascii="Symbol" w:hAnsi="Symbol" w:hint="default"/>
+        <w:sz w:val="20"/>
+      </w:rPr>
+    </w:lvl>
+    <w:lvl w:ilvl="3" w:tentative="1">
+      <w:start w:val="1"/>
+      <w:numFmt w:val="bullet"/>
+      <w:lvlText w:val=""/>
+      <w:lvlJc w:val="left"/>
+      <w:pPr>
+        <w:tabs>
+          <w:tab w:val="num" w:pos="2880"/>
+        </w:tabs>
+        <w:ind w:left="2880" w:hanging="360"/>
+      </w:pPr>
+      <w:rPr>
+        <w:rFonts w:ascii="Symbol" w:hAnsi="Symbol" w:hint="default"/>
+        <w:sz w:val="20"/>
+      </w:rPr>
+    </w:lvl>
+    <w:lvl w:ilvl="4" w:tentative="1">
+      <w:start w:val="1"/>
+      <w:numFmt w:val="bullet"/>
+      <w:lvlText w:val=""/>
+      <w:lvlJc w:val="left"/>
+      <w:pPr>
+        <w:tabs>
+          <w:tab w:val="num" w:pos="3600"/>
+        </w:tabs>
+        <w:ind w:left="3600" w:hanging="360"/>
+      </w:pPr>
+      <w:rPr>
+        <w:rFonts w:ascii="Symbol" w:hAnsi="Symbol" w:hint="default"/>
+        <w:sz w:val="20"/>
+      </w:rPr>
+    </w:lvl>
+    <w:lvl w:ilvl="5" w:tentative="1">
+      <w:start w:val="1"/>
+      <w:numFmt w:val="bullet"/>
+      <w:lvlText w:val=""/>
+      <w:lvlJc w:val="left"/>
+      <w:pPr>
+        <w:tabs>
+          <w:tab w:val="num" w:pos="4320"/>
+        </w:tabs>
+        <w:ind w:left="4320" w:hanging="360"/>
+      </w:pPr>
+      <w:rPr>
+        <w:rFonts w:ascii="Symbol" w:hAnsi="Symbol" w:hint="default"/>
+        <w:sz w:val="20"/>
+      </w:rPr>
+    </w:lvl>
+    <w:lvl w:ilvl="6" w:tentative="1">
+      <w:start w:val="1"/>
+      <w:numFmt w:val="bullet"/>
+      <w:lvlText w:val=""/>
+      <w:lvlJc w:val="left"/>
+      <w:pPr>
+        <w:tabs>
+          <w:tab w:val="num" w:pos="5040"/>
+        </w:tabs>
+        <w:ind w:left="5040" w:hanging="360"/>
+      </w:pPr>
+      <w:rPr>
+        <w:rFonts w:ascii="Symbol" w:hAnsi="Symbol" w:hint="default"/>
+        <w:sz w:val="20"/>
+      </w:rPr>
+    </w:lvl>
+    <w:lvl w:ilvl="7" w:tentative="1">
+      <w:start w:val="1"/>
+      <w:numFmt w:val="bullet"/>
+      <w:lvlText w:val=""/>
+      <w:lvlJc w:val="left"/>
+      <w:pPr>
+        <w:tabs>
+          <w:tab w:val="num" w:pos="5760"/>
+        </w:tabs>
+        <w:ind w:left="5760" w:hanging="360"/>
+      </w:pPr>
+      <w:rPr>
+        <w:rFonts w:ascii="Symbol" w:hAnsi="Symbol" w:hint="default"/>
+        <w:sz w:val="20"/>
+      </w:rPr>
+    </w:lvl>
+    <w:lvl w:ilvl="8" w:tentative="1">
+      <w:start w:val="1"/>
+      <w:numFmt w:val="bullet"/>
+      <w:lvlText w:val=""/>
+      <w:lvlJc w:val="left"/>
+      <w:pPr>
+        <w:tabs>
+          <w:tab w:val="num" w:pos="6480"/>
+        </w:tabs>
+        <w:ind w:left="6480" w:hanging="360"/>
+      </w:pPr>
+      <w:rPr>
+        <w:rFonts w:ascii="Symbol" w:hAnsi="Symbol" w:hint="default"/>
+        <w:sz w:val="20"/>
+      </w:rPr>
+    </w:lvl>
+  </w:abstractNum>
   <w:num w:numId="1">
+    <w:abstractNumId w:val="1"/>
+  </w:num>
+  <w:num w:numId="2">
+    <w:abstractNumId w:val="2"/>
+  </w:num>
+  <w:num w:numId="3">
     <w:abstractNumId w:val="0"/>
+  </w:num>
+  <w:num w:numId="4">
+    <w:abstractNumId w:val="3"/>
   </w:num>
 </w:numbering>
 </file>
@@ -560,6 +1695,7 @@
     <w:lsdException w:name="HTML Sample" w:semiHidden="1" w:unhideWhenUsed="1"/>
     <w:lsdException w:name="HTML Typewriter" w:semiHidden="1" w:unhideWhenUsed="1"/>
     <w:lsdException w:name="HTML Variable" w:semiHidden="1" w:unhideWhenUsed="1"/>
+    <w:lsdException w:name="Normal Table" w:semiHidden="1" w:unhideWhenUsed="1"/>
     <w:lsdException w:name="annotation subject" w:semiHidden="1" w:unhideWhenUsed="1"/>
     <w:lsdException w:name="No List" w:semiHidden="1" w:unhideWhenUsed="1"/>
     <w:lsdException w:name="Outline List 1" w:semiHidden="1" w:unhideWhenUsed="1"/>
@@ -606,8 +1742,10 @@
     <w:lsdException w:name="Table Subtle 2" w:semiHidden="1" w:unhideWhenUsed="1"/>
     <w:lsdException w:name="Table Web 1" w:semiHidden="1" w:unhideWhenUsed="1"/>
     <w:lsdException w:name="Table Web 2" w:semiHidden="1" w:unhideWhenUsed="1"/>
+    <w:lsdException w:name="Table Web 3" w:semiHidden="1" w:unhideWhenUsed="1"/>
     <w:lsdException w:name="Balloon Text" w:semiHidden="1" w:unhideWhenUsed="1"/>
     <w:lsdException w:name="Table Grid" w:uiPriority="39"/>
+    <w:lsdException w:name="Table Theme" w:semiHidden="1" w:unhideWhenUsed="1"/>
     <w:lsdException w:name="Placeholder Text" w:semiHidden="1"/>
     <w:lsdException w:name="No Spacing" w:uiPriority="1" w:qFormat="1"/>
     <w:lsdException w:name="Light Shading" w:uiPriority="60"/>
@@ -833,6 +1971,25 @@
     <w:name w:val="Normal"/>
     <w:qFormat/>
   </w:style>
+  <w:style w:type="paragraph" w:styleId="Heading2">
+    <w:name w:val="heading 2"/>
+    <w:basedOn w:val="Normal"/>
+    <w:link w:val="Heading2Char"/>
+    <w:uiPriority w:val="9"/>
+    <w:qFormat/>
+    <w:rsid w:val="00CC233C"/>
+    <w:pPr>
+      <w:spacing w:before="100" w:beforeAutospacing="1" w:after="100" w:afterAutospacing="1"/>
+      <w:outlineLvl w:val="1"/>
+    </w:pPr>
+    <w:rPr>
+      <w:rFonts w:ascii="Times New Roman" w:eastAsia="Times New Roman" w:hAnsi="Times New Roman" w:cs="Times New Roman"/>
+      <w:b/>
+      <w:bCs/>
+      <w:sz w:val="36"/>
+      <w:szCs w:val="36"/>
+    </w:rPr>
+  </w:style>
   <w:style w:type="character" w:default="1" w:styleId="DefaultParagraphFont">
     <w:name w:val="Default Paragraph Font"/>
     <w:uiPriority w:val="1"/>
@@ -870,6 +2027,59 @@
       <w:ind w:left="720"/>
       <w:contextualSpacing/>
     </w:pPr>
+  </w:style>
+  <w:style w:type="character" w:customStyle="1" w:styleId="Heading2Char">
+    <w:name w:val="Heading 2 Char"/>
+    <w:basedOn w:val="DefaultParagraphFont"/>
+    <w:link w:val="Heading2"/>
+    <w:uiPriority w:val="9"/>
+    <w:rsid w:val="00CC233C"/>
+    <w:rPr>
+      <w:rFonts w:ascii="Times New Roman" w:eastAsia="Times New Roman" w:hAnsi="Times New Roman" w:cs="Times New Roman"/>
+      <w:b/>
+      <w:bCs/>
+      <w:sz w:val="36"/>
+      <w:szCs w:val="36"/>
+    </w:rPr>
+  </w:style>
+  <w:style w:type="character" w:styleId="HTMLCode">
+    <w:name w:val="HTML Code"/>
+    <w:basedOn w:val="DefaultParagraphFont"/>
+    <w:uiPriority w:val="99"/>
+    <w:semiHidden/>
+    <w:unhideWhenUsed/>
+    <w:rsid w:val="00CC233C"/>
+    <w:rPr>
+      <w:rFonts w:ascii="Courier New" w:eastAsia="Times New Roman" w:hAnsi="Courier New" w:cs="Courier New"/>
+      <w:sz w:val="20"/>
+      <w:szCs w:val="20"/>
+    </w:rPr>
+  </w:style>
+  <w:style w:type="paragraph" w:styleId="NormalWeb">
+    <w:name w:val="Normal (Web)"/>
+    <w:basedOn w:val="Normal"/>
+    <w:uiPriority w:val="99"/>
+    <w:semiHidden/>
+    <w:unhideWhenUsed/>
+    <w:rsid w:val="00CC233C"/>
+    <w:pPr>
+      <w:spacing w:before="100" w:beforeAutospacing="1" w:after="100" w:afterAutospacing="1"/>
+    </w:pPr>
+    <w:rPr>
+      <w:rFonts w:ascii="Times New Roman" w:eastAsia="Times New Roman" w:hAnsi="Times New Roman" w:cs="Times New Roman"/>
+    </w:rPr>
+  </w:style>
+  <w:style w:type="character" w:styleId="Hyperlink">
+    <w:name w:val="Hyperlink"/>
+    <w:basedOn w:val="DefaultParagraphFont"/>
+    <w:uiPriority w:val="99"/>
+    <w:semiHidden/>
+    <w:unhideWhenUsed/>
+    <w:rsid w:val="00CC233C"/>
+    <w:rPr>
+      <w:color w:val="0000FF"/>
+      <w:u w:val="single"/>
+    </w:rPr>
   </w:style>
 </w:styles>
 </file>

</xml_diff>